<commit_message>
Filled documentation a bit with introduction
</commit_message>
<xml_diff>
--- a/Documentation.docx
+++ b/Documentation.docx
@@ -102,144 +102,96 @@
       <w:pPr>
         <w:pStyle w:val="Title"/>
       </w:pPr>
-      <w:sdt>
-        <w:sdtPr>
-          <w:id w:val="-440839039"/>
-          <w:placeholder>
-            <w:docPart w:val="A3F9023060CB754BAA0CC66FC20580F8"/>
-          </w:placeholder>
-          <w:temporary/>
-          <w:showingPlcHdr/>
-          <w15:appearance w15:val="hidden"/>
-          <w:text/>
-        </w:sdtPr>
-        <w:sdtEndPr/>
-        <w:sdtContent>
-          <w:r>
-            <w:rPr>
-              <w:lang w:val="en-GB" w:bidi="en-GB"/>
-            </w:rPr>
-            <w:t>[Title]</w:t>
-          </w:r>
-        </w:sdtContent>
-      </w:sdt>
+      <w:r>
+        <w:t>SSNS Project Work</w:t>
+      </w:r>
       <w:r>
         <w:rPr>
           <w:lang w:val="en-GB" w:bidi="en-GB"/>
         </w:rPr>
         <w:t xml:space="preserve">: </w:t>
       </w:r>
-      <w:sdt>
-        <w:sdtPr>
-          <w:id w:val="1162120395"/>
-          <w:placeholder>
-            <w:docPart w:val="783CA37CDF0F1C4B9D49E13F62181DA5"/>
-          </w:placeholder>
-          <w:temporary/>
-          <w:showingPlcHdr/>
-          <w15:appearance w15:val="hidden"/>
-          <w:text/>
-        </w:sdtPr>
-        <w:sdtEndPr/>
-        <w:sdtContent>
-          <w:r>
-            <w:rPr>
-              <w:lang w:val="en-GB" w:bidi="en-GB"/>
-            </w:rPr>
-            <w:t>[Subtitle]</w:t>
-          </w:r>
-        </w:sdtContent>
-      </w:sdt>
+      <w:r>
+        <w:t>Introduction</w:t>
+      </w:r>
     </w:p>
-    <w:sdt>
-      <w:sdtPr>
-        <w:id w:val="-850410501"/>
-        <w:placeholder>
-          <w:docPart w:val="7162195302236C47B9824D3B643202FD"/>
-        </w:placeholder>
-        <w:temporary/>
-        <w:showingPlcHdr/>
-        <w15:appearance w15:val="hidden"/>
-      </w:sdtPr>
-      <w:sdtEndPr/>
-      <w:sdtContent>
-        <w:bookmarkStart w:id="0" w:name="_GoBack" w:displacedByCustomXml="prev"/>
-        <w:p>
-          <w:r>
-            <w:rPr>
-              <w:lang w:val="en-GB" w:bidi="en-GB"/>
-            </w:rPr>
-            <w:t xml:space="preserve">[Research papers that use MLA format do not include a cover page unless requested by your instructor. Instead, start with the information shown. Do not bold the title or use all capital letters. Capitalise the first and last words of the title, and all principal words. If your paper includes a subtitle, separate it from the title by a colon and space, as shown. For more specific guidance on capitalisation, see the </w:t>
-          </w:r>
-          <w:r>
-            <w:rPr>
-              <w:rStyle w:val="Emphasis"/>
-              <w:lang w:val="en-GB" w:bidi="en-GB"/>
-            </w:rPr>
-            <w:t>MLA Handbook for Writers of Research Papers, 7th Edition (MLA 7</w:t>
-          </w:r>
-          <w:r>
-            <w:rPr>
-              <w:rStyle w:val="Emphasis"/>
-              <w:vertAlign w:val="superscript"/>
-              <w:lang w:val="en-GB" w:bidi="en-GB"/>
-            </w:rPr>
-            <w:t>th</w:t>
-          </w:r>
-          <w:r>
-            <w:rPr>
-              <w:rStyle w:val="Emphasis"/>
-              <w:lang w:val="en-GB" w:bidi="en-GB"/>
-            </w:rPr>
-            <w:t xml:space="preserve"> Edition)</w:t>
-          </w:r>
-          <w:r>
-            <w:rPr>
-              <w:lang w:val="en-GB" w:bidi="en-GB"/>
-            </w:rPr>
-            <w:t>.]</w:t>
-          </w:r>
-        </w:p>
-        <w:p>
-          <w:r>
-            <w:rPr>
-              <w:lang w:val="en-GB" w:bidi="en-GB"/>
-            </w:rPr>
-            <w:t>[All text – including titles, quotations, notes and list of works cited – uses double-line spacing. Body text and note text use a half-inch first-line indent. The list of works cited uses a half-inch hanging indent. Table titles and source text use a quarter-inch indent. To access all of these text formats, have a look at Styles on the Home tab of the ribbon.]</w:t>
-          </w:r>
-        </w:p>
-        <w:p>
-          <w:r>
-            <w:rPr>
-              <w:lang w:val="en-GB" w:bidi="en-GB"/>
-            </w:rPr>
-            <w:t xml:space="preserve">[MLA format discourages extensive use of content notes. But when you need to add notes, you can use either endnotes or footnotes. </w:t>
-          </w:r>
-          <w:r>
-            <w:rPr>
-              <w:rStyle w:val="Emphasis"/>
-              <w:lang w:val="en-GB" w:bidi="en-GB"/>
-            </w:rPr>
-            <w:t>MLA 7th Edition</w:t>
-          </w:r>
-          <w:r>
-            <w:rPr>
-              <w:lang w:val="en-GB" w:bidi="en-GB"/>
-            </w:rPr>
-            <w:t xml:space="preserve"> indicates that you should use a superscript, Arabic numeral at an appropriate place in the text for the note reference. To begin the note text, use the same numeral, not superscript, followed by a full stop.]</w:t>
-          </w:r>
-        </w:p>
-        <w:p>
-          <w:r>
-            <w:rPr>
-              <w:lang w:val="en-GB" w:bidi="en-GB"/>
-            </w:rPr>
-            <w:t>[If you use endnotes, they should be on a separate page, at the end of your text and preceding the list of works cited. If you use footnotes, consult your professor for preferred format.]</w:t>
-          </w:r>
-        </w:p>
-        <w:bookmarkEnd w:id="0" w:displacedByCustomXml="next"/>
-      </w:sdtContent>
-    </w:sdt>
+    <w:p>
+      <w:r>
+        <w:t xml:space="preserve">This project has the intention for us to learn about networking technologies right on low level. The project uses DIGI </w:t>
+      </w:r>
+      <w:proofErr w:type="spellStart"/>
+      <w:r>
+        <w:t>XBee</w:t>
+      </w:r>
+      <w:proofErr w:type="spellEnd"/>
+      <w:r>
+        <w:t xml:space="preserve"> S2D shields for communication. We have five sets of: Arduino, </w:t>
+      </w:r>
+      <w:proofErr w:type="spellStart"/>
+      <w:r>
+        <w:t>XBee</w:t>
+      </w:r>
+      <w:proofErr w:type="spellEnd"/>
+      <w:r>
+        <w:t xml:space="preserve"> shield, </w:t>
+      </w:r>
+      <w:proofErr w:type="spellStart"/>
+      <w:r>
+        <w:t>XBee</w:t>
+      </w:r>
+      <w:proofErr w:type="spellEnd"/>
+      <w:r>
+        <w:t xml:space="preserve"> transmitter, Sensor (either proximity or </w:t>
+      </w:r>
+      <w:proofErr w:type="spellStart"/>
+      <w:r>
+        <w:t>humidity+temperature</w:t>
+      </w:r>
+      <w:proofErr w:type="spellEnd"/>
+      <w:r>
+        <w:t>).</w:t>
+      </w:r>
+    </w:p>
+    <w:p>
+      <w:r>
+        <w:t xml:space="preserve">Since the original documentation for the project requirements were </w:t>
+      </w:r>
+      <w:r>
+        <w:t>ambiguous,</w:t>
+      </w:r>
+      <w:r>
+        <w:t xml:space="preserve"> we decided to </w:t>
+      </w:r>
+      <w:r>
+        <w:t xml:space="preserve">make an implementation as close as possible. </w:t>
+      </w:r>
+    </w:p>
+    <w:p>
+      <w:r>
+        <w:t xml:space="preserve">One of the five devices will be solely a </w:t>
+      </w:r>
+      <w:r>
+        <w:rPr>
+          <w:b/>
+          <w:bCs/>
+        </w:rPr>
+        <w:t>base station</w:t>
+      </w:r>
+      <w:r>
+        <w:t xml:space="preserve">. This base station will receive the data from other devices and forward it to </w:t>
+      </w:r>
+      <w:bookmarkStart w:id="0" w:name="_GoBack"/>
+      <w:bookmarkEnd w:id="0"/>
+    </w:p>
+    <w:p>
+      <w:pPr>
+        <w:suppressAutoHyphens w:val="0"/>
+        <w:ind w:firstLine="0"/>
+      </w:pPr>
+    </w:p>
+    <w:p/>
+    <w:p/>
+    <w:p/>
     <w:sdt>
       <w:sdtPr>
         <w:id w:val="-254444284"/>
@@ -261,14 +213,7 @@
             <w:rPr>
               <w:lang w:val="en-GB" w:bidi="en-GB"/>
             </w:rPr>
-            <w:t xml:space="preserve">[For quotations of more than four lines, indent the quote one inch from the left margin and do not use quotation marks. This style is named Quote. Apply this </w:t>
-          </w:r>
-          <w:r>
-            <w:rPr>
-              <w:lang w:val="en-GB" w:bidi="en-GB"/>
-            </w:rPr>
-            <w:lastRenderedPageBreak/>
-            <w:t>or any text style with just a tap, on the Home tab, under Styles. Note that, for shorter quotations, you can put them in quotation marks and incorporate them directly into text.]</w:t>
+            <w:t>[For quotations of more than four lines, indent the quote one inch from the left margin and do not use quotation marks. This style is named Quote. Apply this or any text style with just a tap, on the Home tab, under Styles. Note that, for shorter quotations, you can put them in quotation marks and incorporate them directly into text.]</w:t>
           </w:r>
         </w:p>
       </w:sdtContent>
@@ -692,7 +637,6 @@
           <w:noProof/>
           <w:lang w:eastAsia="en-US"/>
         </w:rPr>
-        <w:lastRenderedPageBreak/>
         <w:drawing>
           <wp:inline distT="0" distB="0" distL="0" distR="0">
             <wp:extent cx="5686425" cy="3790951"/>
@@ -3782,188 +3726,6 @@
   <w:docParts>
     <w:docPart>
       <w:docPartPr>
-        <w:name w:val="A3F9023060CB754BAA0CC66FC20580F8"/>
-        <w:category>
-          <w:name w:val="General"/>
-          <w:gallery w:val="placeholder"/>
-        </w:category>
-        <w:types>
-          <w:type w:val="bbPlcHdr"/>
-        </w:types>
-        <w:behaviors>
-          <w:behavior w:val="content"/>
-        </w:behaviors>
-        <w:guid w:val="{D126AAA6-D82B-B44E-A4C2-4BDDCE434D1F}"/>
-      </w:docPartPr>
-      <w:docPartBody>
-        <w:p>
-          <w:pPr>
-            <w:pStyle w:val="A3F9023060CB754BAA0CC66FC20580F8"/>
-          </w:pPr>
-          <w:r>
-            <w:rPr>
-              <w:lang w:val="en-GB" w:bidi="en-GB"/>
-            </w:rPr>
-            <w:t>[Title]</w:t>
-          </w:r>
-        </w:p>
-      </w:docPartBody>
-    </w:docPart>
-    <w:docPart>
-      <w:docPartPr>
-        <w:name w:val="783CA37CDF0F1C4B9D49E13F62181DA5"/>
-        <w:category>
-          <w:name w:val="General"/>
-          <w:gallery w:val="placeholder"/>
-        </w:category>
-        <w:types>
-          <w:type w:val="bbPlcHdr"/>
-        </w:types>
-        <w:behaviors>
-          <w:behavior w:val="content"/>
-        </w:behaviors>
-        <w:guid w:val="{B6EB25CB-9B10-9343-A7FF-94949F7058CE}"/>
-      </w:docPartPr>
-      <w:docPartBody>
-        <w:p>
-          <w:pPr>
-            <w:pStyle w:val="783CA37CDF0F1C4B9D49E13F62181DA5"/>
-          </w:pPr>
-          <w:r>
-            <w:rPr>
-              <w:lang w:val="en-GB" w:bidi="en-GB"/>
-            </w:rPr>
-            <w:t>[Subtitle]</w:t>
-          </w:r>
-        </w:p>
-      </w:docPartBody>
-    </w:docPart>
-    <w:docPart>
-      <w:docPartPr>
-        <w:name w:val="7162195302236C47B9824D3B643202FD"/>
-        <w:category>
-          <w:name w:val="General"/>
-          <w:gallery w:val="placeholder"/>
-        </w:category>
-        <w:types>
-          <w:type w:val="bbPlcHdr"/>
-        </w:types>
-        <w:behaviors>
-          <w:behavior w:val="content"/>
-        </w:behaviors>
-        <w:guid w:val="{0BB6A28C-BA9B-334E-9294-6CA7ED5A94AC}"/>
-      </w:docPartPr>
-      <w:docPartBody>
-        <w:p>
-          <w:r>
-            <w:rPr>
-              <w:lang w:val="en-GB" w:bidi="en-GB"/>
-            </w:rPr>
-            <w:t>[Research papers that use MLA format do not include a cover page unless requested by your instructor. Instead, start with the information shown. Do not bold the title or use all capital letters. Capitalise the first and last words of the title, and all pri</w:t>
-          </w:r>
-          <w:r>
-            <w:rPr>
-              <w:lang w:val="en-GB" w:bidi="en-GB"/>
-            </w:rPr>
-            <w:t xml:space="preserve">ncipal words. If your paper includes a subtitle, separate it from the title by a colon and space, as shown. For more specific guidance on capitalisation, see the </w:t>
-          </w:r>
-          <w:r>
-            <w:rPr>
-              <w:rStyle w:val="Emphasis"/>
-              <w:lang w:val="en-GB" w:bidi="en-GB"/>
-            </w:rPr>
-            <w:t>MLA Handbook for Writers of Research Papers, 7th Edition (MLA 7</w:t>
-          </w:r>
-          <w:r>
-            <w:rPr>
-              <w:rStyle w:val="Emphasis"/>
-              <w:vertAlign w:val="superscript"/>
-              <w:lang w:val="en-GB" w:bidi="en-GB"/>
-            </w:rPr>
-            <w:t>th</w:t>
-          </w:r>
-          <w:r>
-            <w:rPr>
-              <w:rStyle w:val="Emphasis"/>
-              <w:lang w:val="en-GB" w:bidi="en-GB"/>
-            </w:rPr>
-            <w:t xml:space="preserve"> Edition)</w:t>
-          </w:r>
-          <w:r>
-            <w:rPr>
-              <w:lang w:val="en-GB" w:bidi="en-GB"/>
-            </w:rPr>
-            <w:t>.]</w:t>
-          </w:r>
-        </w:p>
-        <w:p>
-          <w:r>
-            <w:rPr>
-              <w:lang w:val="en-GB" w:bidi="en-GB"/>
-            </w:rPr>
-            <w:t>[All text – inclu</w:t>
-          </w:r>
-          <w:r>
-            <w:rPr>
-              <w:lang w:val="en-GB" w:bidi="en-GB"/>
-            </w:rPr>
-            <w:t>ding titles, quotations, notes and list of works cited – uses double-line spacing. Body text and note text use a half-inch first-line indent. The list of works cited uses a half-inch hanging indent. Table titles and source text use a quarter-inch indent. T</w:t>
-          </w:r>
-          <w:r>
-            <w:rPr>
-              <w:lang w:val="en-GB" w:bidi="en-GB"/>
-            </w:rPr>
-            <w:t>o access all of these text formats, have a look at Styles on the Home tab of the ribbon.]</w:t>
-          </w:r>
-        </w:p>
-        <w:p>
-          <w:r>
-            <w:rPr>
-              <w:lang w:val="en-GB" w:bidi="en-GB"/>
-            </w:rPr>
-            <w:t xml:space="preserve">[MLA format discourages extensive use of content notes. But when you need to add notes, you can use either endnotes or footnotes. </w:t>
-          </w:r>
-          <w:r>
-            <w:rPr>
-              <w:rStyle w:val="Emphasis"/>
-              <w:lang w:val="en-GB" w:bidi="en-GB"/>
-            </w:rPr>
-            <w:t>MLA 7th Edition</w:t>
-          </w:r>
-          <w:r>
-            <w:rPr>
-              <w:lang w:val="en-GB" w:bidi="en-GB"/>
-            </w:rPr>
-            <w:t xml:space="preserve"> indicates that you s</w:t>
-          </w:r>
-          <w:r>
-            <w:rPr>
-              <w:lang w:val="en-GB" w:bidi="en-GB"/>
-            </w:rPr>
-            <w:t>hould use a superscript, Arabic numeral at an appropriate place in the text for the note reference. To begin the note text, use the same numeral, not superscript, followed by a full stop.]</w:t>
-          </w:r>
-        </w:p>
-        <w:p>
-          <w:pPr>
-            <w:pStyle w:val="7162195302236C47B9824D3B643202FD"/>
-          </w:pPr>
-          <w:r>
-            <w:rPr>
-              <w:lang w:val="en-GB" w:bidi="en-GB"/>
-            </w:rPr>
-            <w:t>[If you use endnotes, they should be on a separate page, at the end</w:t>
-          </w:r>
-          <w:r>
-            <w:rPr>
-              <w:lang w:val="en-GB" w:bidi="en-GB"/>
-            </w:rPr>
-            <w:t xml:space="preserve"> of your text and preceding the list of works cited. If you use footnotes, consult your professor for preferred format.]</w:t>
-          </w:r>
-        </w:p>
-      </w:docPartBody>
-    </w:docPart>
-    <w:docPart>
-      <w:docPartPr>
         <w:name w:val="428C811FE7654D45A7BA3BD05EFC8BCB"/>
         <w:category>
           <w:name w:val="General"/>
@@ -4602,8 +4364,8 @@
     <w:compatSetting w:name="useWord2013TrackBottomHyphenation" w:uri="http://schemas.microsoft.com/office/word" w:val="0"/>
   </w:compat>
   <w:rsids>
-    <w:rsidRoot w:val="00BC4772"/>
-    <w:rsid w:val="00BC4772"/>
+    <w:rsidRoot w:val="00D762C6"/>
+    <w:rsid w:val="00D762C6"/>
   </w:rsids>
   <m:mathPr>
     <m:mathFont m:val="Cambria Math"/>
@@ -5368,7 +5130,7 @@
 </file>
 
 <file path=customXml/itemProps2.xml><?xml version="1.0" encoding="utf-8"?>
-<ds:datastoreItem xmlns:ds="http://schemas.openxmlformats.org/officeDocument/2006/customXml" ds:itemID="{5B706410-9598-A94A-98D8-413E121140F1}">
+<ds:datastoreItem xmlns:ds="http://schemas.openxmlformats.org/officeDocument/2006/customXml" ds:itemID="{591E9C7E-766A-704F-A505-1374C0096B01}">
   <ds:schemaRefs>
     <ds:schemaRef ds:uri="http://schemas.openxmlformats.org/officeDocument/2006/bibliography"/>
   </ds:schemaRefs>

</xml_diff>

<commit_message>
Added intro almost completely
</commit_message>
<xml_diff>
--- a/Documentation.docx
+++ b/Documentation.docx
@@ -9,47 +9,17 @@
           <w:lang w:val="fi-FI"/>
         </w:rPr>
       </w:pPr>
-      <w:proofErr w:type="spellStart"/>
       <w:r>
         <w:rPr>
           <w:lang w:val="fi-FI"/>
         </w:rPr>
-        <w:t>Names</w:t>
+        <w:t xml:space="preserve">Names: </w:t>
       </w:r>
-      <w:proofErr w:type="spellEnd"/>
       <w:r>
         <w:rPr>
           <w:lang w:val="fi-FI"/>
         </w:rPr>
-        <w:t xml:space="preserve">: </w:t>
-      </w:r>
-      <w:proofErr w:type="spellStart"/>
-      <w:r>
-        <w:rPr>
-          <w:lang w:val="fi-FI"/>
-        </w:rPr>
-        <w:t>Tijam</w:t>
-      </w:r>
-      <w:proofErr w:type="spellEnd"/>
-      <w:r>
-        <w:rPr>
-          <w:lang w:val="fi-FI"/>
-        </w:rPr>
-        <w:t xml:space="preserve"> </w:t>
-      </w:r>
-      <w:proofErr w:type="spellStart"/>
-      <w:r>
-        <w:rPr>
-          <w:lang w:val="fi-FI"/>
-        </w:rPr>
-        <w:t>Moradi</w:t>
-      </w:r>
-      <w:proofErr w:type="spellEnd"/>
-      <w:r>
-        <w:rPr>
-          <w:lang w:val="fi-FI"/>
-        </w:rPr>
-        <w:t xml:space="preserve"> &amp; Oskari Vahala</w:t>
+        <w:t>Tijam Moradi &amp; Oskari Vahala</w:t>
       </w:r>
     </w:p>
     <w:p>
@@ -57,13 +27,8 @@
         <w:pStyle w:val="NoSpacing"/>
       </w:pPr>
       <w:r>
-        <w:t xml:space="preserve">Instructor: Ethiopia </w:t>
+        <w:t>Instructor: Ethiopia Nigussie</w:t>
       </w:r>
-      <w:proofErr w:type="spellStart"/>
-      <w:r>
-        <w:t>Nigussie</w:t>
-      </w:r>
-      <w:proofErr w:type="spellEnd"/>
     </w:p>
     <w:p>
       <w:pPr>
@@ -117,39 +82,7 @@
     </w:p>
     <w:p>
       <w:r>
-        <w:t xml:space="preserve">This project has the intention for us to learn about networking technologies right on low level. The project uses DIGI </w:t>
-      </w:r>
-      <w:proofErr w:type="spellStart"/>
-      <w:r>
-        <w:t>XBee</w:t>
-      </w:r>
-      <w:proofErr w:type="spellEnd"/>
-      <w:r>
-        <w:t xml:space="preserve"> S2D shields for communication. We have five sets of: Arduino, </w:t>
-      </w:r>
-      <w:proofErr w:type="spellStart"/>
-      <w:r>
-        <w:t>XBee</w:t>
-      </w:r>
-      <w:proofErr w:type="spellEnd"/>
-      <w:r>
-        <w:t xml:space="preserve"> shield, </w:t>
-      </w:r>
-      <w:proofErr w:type="spellStart"/>
-      <w:r>
-        <w:t>XBee</w:t>
-      </w:r>
-      <w:proofErr w:type="spellEnd"/>
-      <w:r>
-        <w:t xml:space="preserve"> transmitter, Sensor (either proximity or </w:t>
-      </w:r>
-      <w:proofErr w:type="spellStart"/>
-      <w:r>
-        <w:t>humidity+temperature</w:t>
-      </w:r>
-      <w:proofErr w:type="spellEnd"/>
-      <w:r>
-        <w:t>).</w:t>
+        <w:t>This project has the intention for us to learn about networking technologies right on low level. The project uses DIGI XBee S2D shields for communication. We have five sets of: Arduino, XBee shield, XBee transmitter, Sensor (either proximity or humidity+temperature).</w:t>
       </w:r>
     </w:p>
     <w:p>
@@ -180,14 +113,76 @@
       <w:r>
         <w:t xml:space="preserve">. This base station will receive the data from other devices and forward it to </w:t>
       </w:r>
-      <w:bookmarkStart w:id="0" w:name="_GoBack"/>
-      <w:bookmarkEnd w:id="0"/>
+      <w:r>
+        <w:t xml:space="preserve">(TODO) USB serial for remote monitoring. We consider USB Serial is remote enough for this project, since we don’t have Bluetooth or WiFi shields to send data to cloud. The purpose of the project also is not to build something in the cloud but wireless secure networking on ground. </w:t>
+      </w:r>
+    </w:p>
+    <w:p>
+      <w:r>
+        <w:t xml:space="preserve">The other four devices will have one of two sensors: temperature &amp; humidity or proximity. Each device will read and process the data from the respective sensors. The processed data will then be sent to the base station for remote monitoring. The base station itself does not make use of a sensor since we have decided that its sole purpose is to gather the data and forward it in good telemetry. If we were to mix the base station with sensor logic there could be problems in future with scalability. </w:t>
+      </w:r>
+    </w:p>
+    <w:p>
+      <w:r>
+        <w:t xml:space="preserve">The telemetry from the sensor devices is transferred to the base station with RPL IPv6 via mesh network. In this kind of scenario, we can have the devices more far away from the base station. See the illustration below.  </w:t>
+      </w:r>
+    </w:p>
+    <w:p>
+      <w:pPr>
+        <w:jc w:val="center"/>
+      </w:pPr>
+      <w:r>
+        <w:lastRenderedPageBreak/>
+        <w:drawing>
+          <wp:inline distT="0" distB="0" distL="0" distR="0" wp14:anchorId="27B7CF89" wp14:editId="58B3F8EA">
+            <wp:extent cx="2948299" cy="2009848"/>
+            <wp:effectExtent l="0" t="0" r="0" b="0"/>
+            <wp:docPr id="1" name="Picture 1"/>
+            <wp:cNvGraphicFramePr>
+              <a:graphicFrameLocks xmlns:a="http://schemas.openxmlformats.org/drawingml/2006/main" noChangeAspect="1"/>
+            </wp:cNvGraphicFramePr>
+            <a:graphic xmlns:a="http://schemas.openxmlformats.org/drawingml/2006/main">
+              <a:graphicData uri="http://schemas.openxmlformats.org/drawingml/2006/picture">
+                <pic:pic xmlns:pic="http://schemas.openxmlformats.org/drawingml/2006/picture">
+                  <pic:nvPicPr>
+                    <pic:cNvPr id="1" name=""/>
+                    <pic:cNvPicPr/>
+                  </pic:nvPicPr>
+                  <pic:blipFill>
+                    <a:blip r:embed="rId9"/>
+                    <a:stretch>
+                      <a:fillRect/>
+                    </a:stretch>
+                  </pic:blipFill>
+                  <pic:spPr>
+                    <a:xfrm>
+                      <a:off x="0" y="0"/>
+                      <a:ext cx="2965040" cy="2021260"/>
+                    </a:xfrm>
+                    <a:prstGeom prst="rect">
+                      <a:avLst/>
+                    </a:prstGeom>
+                  </pic:spPr>
+                </pic:pic>
+              </a:graphicData>
+            </a:graphic>
+          </wp:inline>
+        </w:drawing>
+      </w:r>
     </w:p>
     <w:p>
       <w:pPr>
         <w:suppressAutoHyphens w:val="0"/>
         <w:ind w:firstLine="0"/>
       </w:pPr>
+      <w:r>
+        <w:t>The difference with the illustration and our system is that we have only 5 devices from which one is Rank 0 device, the receiver. Other devices than Rank 0 device are defined to be transmitters. Transmitters ranks are dynamic with RPL stack so they can hop on each othe</w:t>
+      </w:r>
+      <w:bookmarkStart w:id="0" w:name="_GoBack"/>
+      <w:bookmarkEnd w:id="0"/>
+      <w:r>
+        <w:t xml:space="preserve">r based on signal strength. </w:t>
+      </w:r>
     </w:p>
     <w:p/>
     <w:p/>
@@ -653,7 +648,7 @@
                     <pic:cNvPicPr/>
                   </pic:nvPicPr>
                   <pic:blipFill>
-                    <a:blip r:embed="rId9">
+                    <a:blip r:embed="rId10">
                       <a:extLst>
                         <a:ext uri="{28A0092B-C50C-407E-A947-70E740481C1C}">
                           <a14:useLocalDpi xmlns:a14="http://schemas.microsoft.com/office/drawing/2010/main" val="0"/>
@@ -929,8 +924,8 @@
     </w:sdt>
     <w:p/>
     <w:sectPr>
-      <w:headerReference w:type="default" r:id="rId10"/>
-      <w:headerReference w:type="first" r:id="rId11"/>
+      <w:headerReference w:type="default" r:id="rId11"/>
+      <w:headerReference w:type="first" r:id="rId12"/>
       <w:pgSz w:w="11906" w:h="16838" w:code="9"/>
       <w:pgMar w:top="1440" w:right="1440" w:bottom="1440" w:left="1440" w:header="720" w:footer="720" w:gutter="0"/>
       <w:cols w:space="720"/>
@@ -4364,8 +4359,8 @@
     <w:compatSetting w:name="useWord2013TrackBottomHyphenation" w:uri="http://schemas.microsoft.com/office/word" w:val="0"/>
   </w:compat>
   <w:rsids>
-    <w:rsidRoot w:val="00D762C6"/>
-    <w:rsid w:val="00D762C6"/>
+    <w:rsidRoot w:val="0027366C"/>
+    <w:rsid w:val="0027366C"/>
   </w:rsids>
   <m:mathPr>
     <m:mathFont m:val="Cambria Math"/>
@@ -5130,7 +5125,7 @@
 </file>
 
 <file path=customXml/itemProps2.xml><?xml version="1.0" encoding="utf-8"?>
-<ds:datastoreItem xmlns:ds="http://schemas.openxmlformats.org/officeDocument/2006/customXml" ds:itemID="{591E9C7E-766A-704F-A505-1374C0096B01}">
+<ds:datastoreItem xmlns:ds="http://schemas.openxmlformats.org/officeDocument/2006/customXml" ds:itemID="{C04E5942-BB67-A343-8C3B-B953DDCD8B56}">
   <ds:schemaRefs>
     <ds:schemaRef ds:uri="http://schemas.openxmlformats.org/officeDocument/2006/bibliography"/>
   </ds:schemaRefs>

</xml_diff>

<commit_message>
Updated documentation and added unit to telemetry
</commit_message>
<xml_diff>
--- a/Documentation.docx
+++ b/Documentation.docx
@@ -9,17 +9,47 @@
           <w:lang w:val="fi-FI"/>
         </w:rPr>
       </w:pPr>
+      <w:proofErr w:type="spellStart"/>
       <w:r>
         <w:rPr>
           <w:lang w:val="fi-FI"/>
         </w:rPr>
-        <w:t xml:space="preserve">Names: </w:t>
-      </w:r>
+        <w:t>Names</w:t>
+      </w:r>
+      <w:proofErr w:type="spellEnd"/>
       <w:r>
         <w:rPr>
           <w:lang w:val="fi-FI"/>
         </w:rPr>
-        <w:t>Tijam Moradi &amp; Oskari Vahala</w:t>
+        <w:t xml:space="preserve">: </w:t>
+      </w:r>
+      <w:proofErr w:type="spellStart"/>
+      <w:r>
+        <w:rPr>
+          <w:lang w:val="fi-FI"/>
+        </w:rPr>
+        <w:t>Tijam</w:t>
+      </w:r>
+      <w:proofErr w:type="spellEnd"/>
+      <w:r>
+        <w:rPr>
+          <w:lang w:val="fi-FI"/>
+        </w:rPr>
+        <w:t xml:space="preserve"> </w:t>
+      </w:r>
+      <w:proofErr w:type="spellStart"/>
+      <w:r>
+        <w:rPr>
+          <w:lang w:val="fi-FI"/>
+        </w:rPr>
+        <w:t>Moradi</w:t>
+      </w:r>
+      <w:proofErr w:type="spellEnd"/>
+      <w:r>
+        <w:rPr>
+          <w:lang w:val="fi-FI"/>
+        </w:rPr>
+        <w:t xml:space="preserve"> &amp; Oskari Vahala</w:t>
       </w:r>
     </w:p>
     <w:p>
@@ -27,8 +57,13 @@
         <w:pStyle w:val="NoSpacing"/>
       </w:pPr>
       <w:r>
-        <w:t>Instructor: Ethiopia Nigussie</w:t>
-      </w:r>
+        <w:t xml:space="preserve">Instructor: Ethiopia </w:t>
+      </w:r>
+      <w:proofErr w:type="spellStart"/>
+      <w:r>
+        <w:t>Nigussie</w:t>
+      </w:r>
+      <w:proofErr w:type="spellEnd"/>
     </w:p>
     <w:p>
       <w:pPr>
@@ -65,9 +100,18 @@
     </w:p>
     <w:p>
       <w:pPr>
+        <w:suppressAutoHyphens w:val="0"/>
+      </w:pPr>
+      <w:r>
+        <w:br w:type="page"/>
+      </w:r>
+    </w:p>
+    <w:p>
+      <w:pPr>
         <w:pStyle w:val="Title"/>
       </w:pPr>
       <w:r>
+        <w:lastRenderedPageBreak/>
         <w:t>SSNS Project Work</w:t>
       </w:r>
       <w:r>
@@ -82,7 +126,39 @@
     </w:p>
     <w:p>
       <w:r>
-        <w:t>This project has the intention for us to learn about networking technologies right on low level. The project uses DIGI XBee S2D shields for communication. We have five sets of: Arduino, XBee shield, XBee transmitter, Sensor (either proximity or humidity+temperature).</w:t>
+        <w:t xml:space="preserve">This project has the intention for us to learn about networking technologies right on low level. The project uses DIGI </w:t>
+      </w:r>
+      <w:proofErr w:type="spellStart"/>
+      <w:r>
+        <w:t>XBee</w:t>
+      </w:r>
+      <w:proofErr w:type="spellEnd"/>
+      <w:r>
+        <w:t xml:space="preserve"> S2D shields for communication. We have five sets of: Arduino, </w:t>
+      </w:r>
+      <w:proofErr w:type="spellStart"/>
+      <w:r>
+        <w:t>XBee</w:t>
+      </w:r>
+      <w:proofErr w:type="spellEnd"/>
+      <w:r>
+        <w:t xml:space="preserve"> shield, </w:t>
+      </w:r>
+      <w:proofErr w:type="spellStart"/>
+      <w:r>
+        <w:t>XBee</w:t>
+      </w:r>
+      <w:proofErr w:type="spellEnd"/>
+      <w:r>
+        <w:t xml:space="preserve"> transmitter, Sensor (either proximity or </w:t>
+      </w:r>
+      <w:proofErr w:type="spellStart"/>
+      <w:r>
+        <w:t>humidity+temperature</w:t>
+      </w:r>
+      <w:proofErr w:type="spellEnd"/>
+      <w:r>
+        <w:t>).</w:t>
       </w:r>
     </w:p>
     <w:p>
@@ -114,7 +190,15 @@
         <w:t xml:space="preserve">. This base station will receive the data from other devices and forward it to </w:t>
       </w:r>
       <w:r>
-        <w:t xml:space="preserve">(TODO) USB serial for remote monitoring. We consider USB Serial is remote enough for this project, since we don’t have Bluetooth or WiFi shields to send data to cloud. The purpose of the project also is not to build something in the cloud but wireless secure networking on ground. </w:t>
+        <w:t xml:space="preserve">(TODO) USB serial for remote monitoring. We consider USB Serial is remote enough for this project, since we don’t have Bluetooth or </w:t>
+      </w:r>
+      <w:proofErr w:type="spellStart"/>
+      <w:r>
+        <w:t>WiFi</w:t>
+      </w:r>
+      <w:proofErr w:type="spellEnd"/>
+      <w:r>
+        <w:t xml:space="preserve"> shields to send data to cloud. The purpose of the project also is not to build something in the cloud but wireless secure networking on ground. </w:t>
       </w:r>
     </w:p>
     <w:p>
@@ -176,80 +260,311 @@
         <w:ind w:firstLine="0"/>
       </w:pPr>
       <w:r>
-        <w:t>The difference with the illustration and our system is that we have only 5 devices from which one is Rank 0 device, the receiver. Other devices than Rank 0 device are defined to be transmitters. Transmitters ranks are dynamic with RPL stack so they can hop on each othe</w:t>
-      </w:r>
-      <w:bookmarkStart w:id="0" w:name="_GoBack"/>
-      <w:bookmarkEnd w:id="0"/>
-      <w:r>
-        <w:t xml:space="preserve">r based on signal strength. </w:t>
-      </w:r>
+        <w:t xml:space="preserve">The difference with the illustration and our system is that we have only 5 devices from which one is Rank 0 device, the receiver. Other devices than Rank 0 device are defined to be transmitters. Transmitters ranks are dynamic with RPL stack so they can hop on each other based on signal strength. </w:t>
+      </w:r>
+    </w:p>
+    <w:p>
+      <w:pPr>
+        <w:suppressAutoHyphens w:val="0"/>
+        <w:ind w:firstLine="0"/>
+      </w:pPr>
+    </w:p>
+    <w:p>
+      <w:pPr>
+        <w:suppressAutoHyphens w:val="0"/>
+      </w:pPr>
+      <w:r>
+        <w:br w:type="page"/>
+      </w:r>
+    </w:p>
+    <w:p>
+      <w:pPr>
+        <w:pStyle w:val="SectionTitle"/>
+      </w:pPr>
+      <w:r>
+        <w:lastRenderedPageBreak/>
+        <w:t>Project environment</w:t>
+      </w:r>
+    </w:p>
+    <w:p>
+      <w:r>
+        <w:t xml:space="preserve">We used general programming conducts and good guidelines. Our development is based mostly on Git versioning tool and is hosted on GitHub as a collaborative environment. We used both </w:t>
+      </w:r>
+      <w:proofErr w:type="spellStart"/>
+      <w:r>
+        <w:t>VSCode</w:t>
+      </w:r>
+      <w:proofErr w:type="spellEnd"/>
+      <w:r>
+        <w:t xml:space="preserve"> with Arduino extension and Arduino IDE to program the devices. For RF modules we used XCTU to flash and program their topology. </w:t>
+      </w:r>
+      <w:r>
+        <w:t>We used several libraries, both internal and external and designed an appropriate folder structure.</w:t>
+      </w:r>
+    </w:p>
+    <w:p>
+      <w:pPr>
+        <w:jc w:val="center"/>
+      </w:pPr>
+      <w:r>
+        <w:rPr>
+          <w:noProof/>
+        </w:rPr>
+        <w:object w:dxaOrig="4460" w:dyaOrig="3360">
+          <v:shapetype id="_x0000_t75" coordsize="21600,21600" o:spt="75" o:preferrelative="t" path="m@4@5l@4@11@9@11@9@5xe" filled="f" stroked="f">
+            <v:stroke joinstyle="miter"/>
+            <v:formulas>
+              <v:f eqn="if lineDrawn pixelLineWidth 0"/>
+              <v:f eqn="sum @0 1 0"/>
+              <v:f eqn="sum 0 0 @1"/>
+              <v:f eqn="prod @2 1 2"/>
+              <v:f eqn="prod @3 21600 pixelWidth"/>
+              <v:f eqn="prod @3 21600 pixelHeight"/>
+              <v:f eqn="sum @0 0 1"/>
+              <v:f eqn="prod @6 1 2"/>
+              <v:f eqn="prod @7 21600 pixelWidth"/>
+              <v:f eqn="sum @8 21600 0"/>
+              <v:f eqn="prod @7 21600 pixelHeight"/>
+              <v:f eqn="sum @10 21600 0"/>
+            </v:formulas>
+            <v:path o:extrusionok="f" gradientshapeok="t" o:connecttype="rect"/>
+            <o:lock v:ext="edit" aspectratio="t"/>
+          </v:shapetype>
+          <v:shape id="_x0000_i1026" type="#_x0000_t75" alt="" style="width:223.25pt;height:168pt;mso-width-percent:0;mso-height-percent:0;mso-width-percent:0;mso-height-percent:0" o:ole="">
+            <v:imagedata r:id="rId10" o:title=""/>
+          </v:shape>
+          <o:OLEObject Type="Embed" ProgID="Word.Document.12" ShapeID="_x0000_i1026" DrawAspect="Content" ObjectID="_1632593726" r:id="rId11">
+            <o:FieldCodes>\s</o:FieldCodes>
+          </o:OLEObject>
+        </w:object>
+      </w:r>
+    </w:p>
+    <w:p>
+      <w:pPr>
+        <w:suppressAutoHyphens w:val="0"/>
+      </w:pPr>
+      <w:r>
+        <w:br w:type="page"/>
+      </w:r>
+    </w:p>
+    <w:p>
+      <w:pPr>
+        <w:pStyle w:val="SectionTitle"/>
+      </w:pPr>
+      <w:r>
+        <w:lastRenderedPageBreak/>
+        <w:t>Formats &amp; Code logic</w:t>
+      </w:r>
+    </w:p>
+    <w:p>
+      <w:r>
+        <w:t xml:space="preserve">Our project has two kinds of IoT devices (based on sensors we got). We have the DHT (humidity and temperature) and Proximity devices. The IoT data is defined to be called as </w:t>
+      </w:r>
+      <w:r>
+        <w:rPr>
+          <w:i/>
+          <w:iCs/>
+        </w:rPr>
+        <w:t>Telemetry</w:t>
+      </w:r>
+      <w:r>
+        <w:t>. Telemetry is constructed from key (string), a value (float) and unit (string). We did this to have a unified format across all devices and protocols.</w:t>
+      </w:r>
+    </w:p>
+    <w:bookmarkStart w:id="0" w:name="_MON_1632592897"/>
+    <w:bookmarkEnd w:id="0"/>
+    <w:p>
+      <w:pPr>
+        <w:jc w:val="center"/>
+      </w:pPr>
+      <w:r>
+        <w:rPr>
+          <w:noProof/>
+        </w:rPr>
+        <w:object w:dxaOrig="4460" w:dyaOrig="2460" w14:anchorId="113D48B8">
+          <v:shape id="_x0000_i1025" type="#_x0000_t75" alt="" style="width:223.25pt;height:122.9pt;mso-width-percent:0;mso-height-percent:0;mso-width-percent:0;mso-height-percent:0" o:ole="">
+            <v:imagedata r:id="rId12" o:title=""/>
+          </v:shape>
+          <o:OLEObject Type="Embed" ProgID="Word.Document.12" ShapeID="_x0000_i1025" DrawAspect="Content" ObjectID="_1632593727" r:id="rId13">
+            <o:FieldCodes>\s</o:FieldCodes>
+          </o:OLEObject>
+        </w:object>
+      </w:r>
+    </w:p>
+    <w:p>
+      <w:pPr>
+        <w:rPr>
+          <w:color w:val="000000" w:themeColor="text1"/>
+        </w:rPr>
+      </w:pPr>
+      <w:r>
+        <w:t xml:space="preserve">DHT </w:t>
+      </w:r>
+      <w:r>
+        <w:t>module</w:t>
+      </w:r>
+      <w:r>
+        <w:t xml:space="preserve"> works by using an external library on converting and querying info from sensors. It would have been a waste of time and really unnecessary to redevelop the basic tools. We used the </w:t>
+      </w:r>
+      <w:proofErr w:type="spellStart"/>
+      <w:r>
+        <w:t>Adafruits</w:t>
+      </w:r>
+      <w:proofErr w:type="spellEnd"/>
+      <w:r>
+        <w:t xml:space="preserve">’ </w:t>
+      </w:r>
+      <w:proofErr w:type="spellStart"/>
+      <w:r>
+        <w:rPr>
+          <w:i/>
+          <w:iCs/>
+        </w:rPr>
+        <w:t>DHT.h</w:t>
+      </w:r>
+      <w:proofErr w:type="spellEnd"/>
+      <w:r>
+        <w:t xml:space="preserve"> -library</w:t>
+      </w:r>
+      <w:r>
+        <w:t xml:space="preserve">. It has a simple </w:t>
+      </w:r>
+      <w:r>
+        <w:t xml:space="preserve">function </w:t>
+      </w:r>
+      <w:r>
+        <w:rPr>
+          <w:color w:val="FFC000"/>
+          <w:highlight w:val="black"/>
+        </w:rPr>
+        <w:t xml:space="preserve">void </w:t>
+      </w:r>
+      <w:proofErr w:type="gramStart"/>
+      <w:r>
+        <w:rPr>
+          <w:color w:val="FFFFFF" w:themeColor="background1"/>
+          <w:highlight w:val="black"/>
+        </w:rPr>
+        <w:t>DHT::</w:t>
+      </w:r>
+      <w:proofErr w:type="gramEnd"/>
+      <w:r>
+        <w:rPr>
+          <w:color w:val="00B0F0"/>
+          <w:highlight w:val="black"/>
+        </w:rPr>
+        <w:t>begin</w:t>
+      </w:r>
+      <w:r>
+        <w:t xml:space="preserve"> that initiates the class, sets up pin modes and debug prints stuff for figuring out if something is wrong. We then gather the data separately as a </w:t>
+      </w:r>
+      <w:proofErr w:type="spellStart"/>
+      <w:r>
+        <w:t>DHT_Message</w:t>
+      </w:r>
+      <w:proofErr w:type="spellEnd"/>
+      <w:r>
+        <w:t xml:space="preserve"> that is basically a struct that has humidity and temperature. The information is queried from the sensor through the library with methods </w:t>
+      </w:r>
+      <w:proofErr w:type="spellStart"/>
+      <w:proofErr w:type="gramStart"/>
+      <w:r>
+        <w:rPr>
+          <w:color w:val="FFFFFF" w:themeColor="background1"/>
+          <w:highlight w:val="black"/>
+        </w:rPr>
+        <w:t>dht.readHumidity</w:t>
+      </w:r>
+      <w:proofErr w:type="spellEnd"/>
+      <w:proofErr w:type="gramEnd"/>
+      <w:r>
+        <w:rPr>
+          <w:color w:val="FFFFFF" w:themeColor="background1"/>
+          <w:highlight w:val="black"/>
+        </w:rPr>
+        <w:t>()</w:t>
+      </w:r>
+      <w:r>
+        <w:rPr>
+          <w:color w:val="FFFFFF" w:themeColor="background1"/>
+        </w:rPr>
+        <w:t xml:space="preserve"> </w:t>
+      </w:r>
+      <w:r>
+        <w:rPr>
+          <w:color w:val="000000" w:themeColor="text1"/>
+        </w:rPr>
+        <w:t>and</w:t>
+      </w:r>
+      <w:r>
+        <w:rPr>
+          <w:color w:val="FFFFFF" w:themeColor="background1"/>
+        </w:rPr>
+        <w:t xml:space="preserve"> </w:t>
+      </w:r>
+      <w:proofErr w:type="spellStart"/>
+      <w:r>
+        <w:rPr>
+          <w:color w:val="FFFFFF" w:themeColor="background1"/>
+          <w:highlight w:val="black"/>
+        </w:rPr>
+        <w:t>dht.readTemperature</w:t>
+      </w:r>
+      <w:proofErr w:type="spellEnd"/>
+      <w:r>
+        <w:rPr>
+          <w:color w:val="FFFFFF" w:themeColor="background1"/>
+          <w:highlight w:val="black"/>
+        </w:rPr>
+        <w:t>()</w:t>
+      </w:r>
+      <w:r>
+        <w:rPr>
+          <w:color w:val="000000" w:themeColor="text1"/>
+        </w:rPr>
+        <w:t xml:space="preserve">. </w:t>
+      </w:r>
+    </w:p>
+    <w:p>
+      <w:pPr>
+        <w:rPr>
+          <w:color w:val="000000" w:themeColor="text1"/>
+        </w:rPr>
+      </w:pPr>
+      <w:r>
+        <w:rPr>
+          <w:color w:val="000000" w:themeColor="text1"/>
+        </w:rPr>
+        <w:t xml:space="preserve">Upon sending telemetry we obviously separate the temperature and humidity data into their own telemetry units. This is called controlled windowing. </w:t>
+      </w:r>
+      <w:bookmarkStart w:id="1" w:name="_GoBack"/>
+      <w:bookmarkEnd w:id="1"/>
     </w:p>
     <w:p/>
     <w:p/>
     <w:p/>
-    <w:sdt>
-      <w:sdtPr>
-        <w:id w:val="-254444284"/>
-        <w:placeholder>
-          <w:docPart w:val="428C811FE7654D45A7BA3BD05EFC8BCB"/>
-        </w:placeholder>
-        <w:temporary/>
-        <w:showingPlcHdr/>
-        <w15:appearance w15:val="hidden"/>
-        <w:text/>
-      </w:sdtPr>
-      <w:sdtEndPr/>
-      <w:sdtContent>
-        <w:p>
-          <w:pPr>
-            <w:pStyle w:val="Quote"/>
-          </w:pPr>
-          <w:r>
-            <w:rPr>
-              <w:lang w:val="en-GB" w:bidi="en-GB"/>
-            </w:rPr>
-            <w:t>[For quotations of more than four lines, indent the quote one inch from the left margin and do not use quotation marks. This style is named Quote. Apply this or any text style with just a tap, on the Home tab, under Styles. Note that, for shorter quotations, you can put them in quotation marks and incorporate them directly into text.]</w:t>
-          </w:r>
-        </w:p>
-      </w:sdtContent>
-    </w:sdt>
+    <w:p/>
+    <w:p/>
+    <w:p/>
+    <w:p/>
+    <w:p/>
     <w:p>
       <w:pPr>
-        <w:pStyle w:val="NoSpacing"/>
-      </w:pPr>
-      <w:r>
-        <w:rPr>
-          <w:lang w:val="en-GB" w:bidi="en-GB"/>
-        </w:rPr>
-        <w:t>Table 1</w:t>
+        <w:suppressAutoHyphens w:val="0"/>
+      </w:pPr>
+      <w:r>
+        <w:br w:type="page"/>
       </w:r>
     </w:p>
-    <w:sdt>
-      <w:sdtPr>
-        <w:id w:val="1411429294"/>
-        <w:placeholder>
-          <w:docPart w:val="AE280F2ADE1EDC4B83BAA96CFBA3B9EC"/>
-        </w:placeholder>
-        <w:temporary/>
-        <w:showingPlcHdr/>
-        <w15:appearance w15:val="hidden"/>
-        <w:text/>
-      </w:sdtPr>
-      <w:sdtEndPr/>
-      <w:sdtContent>
-        <w:p>
-          <w:pPr>
-            <w:pStyle w:val="TableTitle"/>
-          </w:pPr>
-          <w:r>
-            <w:rPr>
-              <w:lang w:val="en-GB" w:bidi="en-GB"/>
-            </w:rPr>
-            <w:t>[This sample table is formatted to follow MLA guidelines. To add a new table, tap Table on the Insert tab. When you create a new table in this document, it will automatically use MLA formatting.]</w:t>
-          </w:r>
-        </w:p>
-      </w:sdtContent>
-    </w:sdt>
+    <w:p>
+      <w:pPr>
+        <w:pStyle w:val="TableTitle"/>
+      </w:pPr>
+      <w:r>
+        <w:lastRenderedPageBreak/>
+        <w:t xml:space="preserve">We used </w:t>
+      </w:r>
+    </w:p>
     <w:tbl>
       <w:tblPr>
         <w:tblStyle w:val="MLAresearchpapertable"/>
@@ -623,309 +938,9 @@
         </w:sdtContent>
       </w:sdt>
     </w:p>
-    <w:p>
-      <w:pPr>
-        <w:pStyle w:val="NoSpacing"/>
-      </w:pPr>
-      <w:r>
-        <w:rPr>
-          <w:noProof/>
-          <w:lang w:eastAsia="en-US"/>
-        </w:rPr>
-        <w:drawing>
-          <wp:inline distT="0" distB="0" distL="0" distR="0">
-            <wp:extent cx="5686425" cy="3790951"/>
-            <wp:effectExtent l="0" t="0" r="0" b="0"/>
-            <wp:docPr id="2" name="Picture 2" title="Fish with colourful coral"/>
-            <wp:cNvGraphicFramePr>
-              <a:graphicFrameLocks xmlns:a="http://schemas.openxmlformats.org/drawingml/2006/main" noChangeAspect="1"/>
-            </wp:cNvGraphicFramePr>
-            <a:graphic xmlns:a="http://schemas.openxmlformats.org/drawingml/2006/main">
-              <a:graphicData uri="http://schemas.openxmlformats.org/drawingml/2006/picture">
-                <pic:pic xmlns:pic="http://schemas.openxmlformats.org/drawingml/2006/picture">
-                  <pic:nvPicPr>
-                    <pic:cNvPr id="2" name="Fish_96ppi.png"/>
-                    <pic:cNvPicPr/>
-                  </pic:nvPicPr>
-                  <pic:blipFill>
-                    <a:blip r:embed="rId10">
-                      <a:extLst>
-                        <a:ext uri="{28A0092B-C50C-407E-A947-70E740481C1C}">
-                          <a14:useLocalDpi xmlns:a14="http://schemas.microsoft.com/office/drawing/2010/main" val="0"/>
-                        </a:ext>
-                      </a:extLst>
-                    </a:blip>
-                    <a:stretch>
-                      <a:fillRect/>
-                    </a:stretch>
-                  </pic:blipFill>
-                  <pic:spPr>
-                    <a:xfrm>
-                      <a:off x="0" y="0"/>
-                      <a:ext cx="5687057" cy="3791372"/>
-                    </a:xfrm>
-                    <a:prstGeom prst="rect">
-                      <a:avLst/>
-                    </a:prstGeom>
-                  </pic:spPr>
-                </pic:pic>
-              </a:graphicData>
-            </a:graphic>
-          </wp:inline>
-        </w:drawing>
-      </w:r>
-    </w:p>
-    <w:p>
-      <w:pPr>
-        <w:pStyle w:val="NoSpacing"/>
-      </w:pPr>
-      <w:r>
-        <w:rPr>
-          <w:lang w:val="en-GB" w:bidi="en-GB"/>
-        </w:rPr>
-        <w:t xml:space="preserve">Fig. 1. </w:t>
-      </w:r>
-      <w:sdt>
-        <w:sdtPr>
-          <w:id w:val="1704364104"/>
-          <w:placeholder>
-            <w:docPart w:val="E736692BBD0C9E4CA51B37C89857C17F"/>
-          </w:placeholder>
-          <w:temporary/>
-          <w:showingPlcHdr/>
-          <w15:appearance w15:val="hidden"/>
-          <w:text/>
-        </w:sdtPr>
-        <w:sdtEndPr/>
-        <w:sdtContent>
-          <w:r>
-            <w:rPr>
-              <w:lang w:val="en-GB" w:bidi="en-GB"/>
-            </w:rPr>
-            <w:t>[This figure caption uses the No Indent style. Label figures with the abbreviation “Fig.” and a figure number.]</w:t>
-          </w:r>
-        </w:sdtContent>
-      </w:sdt>
-    </w:p>
-    <w:p>
-      <w:sdt>
-        <w:sdtPr>
-          <w:id w:val="1741598655"/>
-          <w:placeholder>
-            <w:docPart w:val="256BE74DF5FE31478F1733290586A845"/>
-          </w:placeholder>
-          <w:temporary/>
-          <w:showingPlcHdr/>
-          <w15:appearance w15:val="hidden"/>
-          <w:text/>
-        </w:sdtPr>
-        <w:sdtEndPr/>
-        <w:sdtContent>
-          <w:r>
-            <w:rPr>
-              <w:lang w:val="en-GB" w:bidi="en-GB"/>
-            </w:rPr>
-            <w:t xml:space="preserve">[There is a sample </w:t>
-          </w:r>
-          <w:r>
-            <w:rPr>
-              <w:rStyle w:val="Emphasis"/>
-              <w:lang w:val="en-GB" w:bidi="en-GB"/>
-            </w:rPr>
-            <w:t>Works Cited</w:t>
-          </w:r>
-          <w:r>
-            <w:rPr>
-              <w:lang w:val="en-GB" w:bidi="en-GB"/>
-            </w:rPr>
-            <w:t xml:space="preserve"> list that follows. The body content on that page uses the Bibliography style. Note that MLA rules for citations and references are extensive. So it’s a good idea to refer to </w:t>
-          </w:r>
-          <w:r>
-            <w:rPr>
-              <w:rStyle w:val="Emphasis"/>
-              <w:lang w:val="en-GB" w:bidi="en-GB"/>
-            </w:rPr>
-            <w:t>MLA 7th Edition</w:t>
-          </w:r>
-          <w:r>
-            <w:rPr>
-              <w:lang w:val="en-GB" w:bidi="en-GB"/>
-            </w:rPr>
-            <w:t xml:space="preserve"> for further information.]</w:t>
-          </w:r>
-        </w:sdtContent>
-      </w:sdt>
-      <w:r>
-        <w:rPr>
-          <w:lang w:val="en-GB" w:bidi="en-GB"/>
-        </w:rPr>
-        <w:t xml:space="preserve"> </w:t>
-      </w:r>
-      <w:sdt>
-        <w:sdtPr>
-          <w:id w:val="1005407627"/>
-          <w:placeholder>
-            <w:docPart w:val="B41CCC6CC3CDB4438D2BB66E06CDA28C"/>
-          </w:placeholder>
-          <w:temporary/>
-          <w:showingPlcHdr/>
-          <w15:appearance w15:val="hidden"/>
-          <w:text/>
-        </w:sdtPr>
-        <w:sdtEndPr/>
-        <w:sdtContent>
-          <w:r>
-            <w:rPr>
-              <w:lang w:val="en-GB" w:bidi="en-GB"/>
-            </w:rPr>
-            <w:t>(AuthorSurname Pages)</w:t>
-          </w:r>
-        </w:sdtContent>
-      </w:sdt>
-    </w:p>
-    <w:p>
-      <w:sdt>
-        <w:sdtPr>
-          <w:id w:val="709383549"/>
-          <w:placeholder>
-            <w:docPart w:val="1C51EFF0A7599B49A41DCFF6157189FE"/>
-          </w:placeholder>
-          <w:temporary/>
-          <w:showingPlcHdr/>
-          <w15:appearance w15:val="hidden"/>
-          <w:text/>
-        </w:sdtPr>
-        <w:sdtEndPr/>
-        <w:sdtContent>
-          <w:r>
-            <w:rPr>
-              <w:lang w:val="en-GB" w:bidi="en-GB"/>
-            </w:rPr>
-            <w:t xml:space="preserve">[To use this template when creating the outline for your paper, tap No Indent in Styles on the Home tab. Then, on the same tab, in the Paragraph group, tap the Multilevel List icon, then tap the MLA Outline style that appears under List Styles. The first six levels of this list style correspond to the outline levels defined in </w:t>
-          </w:r>
-          <w:r>
-            <w:rPr>
-              <w:rStyle w:val="Emphasis"/>
-              <w:lang w:val="en-GB" w:bidi="en-GB"/>
-            </w:rPr>
-            <w:t>MLA 7th Edition</w:t>
-          </w:r>
-          <w:r>
-            <w:rPr>
-              <w:lang w:val="en-GB" w:bidi="en-GB"/>
-            </w:rPr>
-            <w:t>.]</w:t>
-          </w:r>
-        </w:sdtContent>
-      </w:sdt>
-    </w:p>
-    <w:p>
-      <w:r>
-        <w:rPr>
-          <w:lang w:val="en-GB" w:bidi="en-GB"/>
-        </w:rPr>
-        <w:t xml:space="preserve">For additional guidance on formatting your research paper, consult </w:t>
-      </w:r>
-      <w:r>
-        <w:rPr>
-          <w:rStyle w:val="Emphasis"/>
-          <w:lang w:val="en-GB" w:bidi="en-GB"/>
-        </w:rPr>
-        <w:t>MLA 7th Edition</w:t>
-      </w:r>
-      <w:r>
-        <w:rPr>
-          <w:lang w:val="en-GB" w:bidi="en-GB"/>
-        </w:rPr>
-        <w:t xml:space="preserve"> as well as your instructor.</w:t>
-      </w:r>
-    </w:p>
-    <w:p>
-      <w:pPr>
-        <w:pStyle w:val="SectionTitle"/>
-      </w:pPr>
-      <w:r>
-        <w:rPr>
-          <w:lang w:val="en-GB" w:bidi="en-GB"/>
-        </w:rPr>
-        <w:lastRenderedPageBreak/>
-        <w:t>Works Cited</w:t>
-      </w:r>
-    </w:p>
-    <w:sdt>
-      <w:sdtPr>
-        <w:id w:val="444585968"/>
-        <w:placeholder>
-          <w:docPart w:val="7825FC515C0E8F43BC8C41A08B07C46B"/>
-        </w:placeholder>
-        <w:temporary/>
-        <w:showingPlcHdr/>
-        <w15:appearance w15:val="hidden"/>
-        <w:text/>
-      </w:sdtPr>
-      <w:sdtEndPr/>
-      <w:sdtContent>
-        <w:p>
-          <w:pPr>
-            <w:pStyle w:val="Bibliography"/>
-            <w:ind w:left="720" w:hanging="720"/>
-            <w:rPr>
-              <w:noProof/>
-            </w:rPr>
-          </w:pPr>
-          <w:r>
-            <w:rPr>
-              <w:noProof/>
-              <w:lang w:val="en-GB" w:bidi="en-GB"/>
-            </w:rPr>
-            <w:t xml:space="preserve">AuthorSurname, FirstName. </w:t>
-          </w:r>
-          <w:r>
-            <w:rPr>
-              <w:i/>
-              <w:noProof/>
-              <w:lang w:val="en-GB" w:bidi="en-GB"/>
-            </w:rPr>
-            <w:t>Title of the Book Being Referenced</w:t>
-          </w:r>
-          <w:r>
-            <w:rPr>
-              <w:noProof/>
-              <w:lang w:val="en-GB" w:bidi="en-GB"/>
-            </w:rPr>
-            <w:t>. City Name: Name of Publisher, Year. Type of Medium (e.g. Print).</w:t>
-          </w:r>
-        </w:p>
-        <w:p>
-          <w:r>
-            <w:rPr>
-              <w:noProof/>
-              <w:lang w:val="en-GB" w:bidi="en-GB"/>
-            </w:rPr>
-            <w:t xml:space="preserve">Surname, First, Middle. "Article Title." </w:t>
-          </w:r>
-          <w:r>
-            <w:rPr>
-              <w:i/>
-              <w:noProof/>
-              <w:lang w:val="en-GB" w:bidi="en-GB"/>
-            </w:rPr>
-            <w:t>Journal Title</w:t>
-          </w:r>
-          <w:r>
-            <w:rPr>
-              <w:noProof/>
-              <w:lang w:val="en-GB" w:bidi="en-GB"/>
-            </w:rPr>
-            <w:t xml:space="preserve"> (Year): Pages From - To. Print.</w:t>
-          </w:r>
-        </w:p>
-      </w:sdtContent>
-    </w:sdt>
-    <w:p/>
     <w:sectPr>
-      <w:headerReference w:type="default" r:id="rId11"/>
-      <w:headerReference w:type="first" r:id="rId12"/>
+      <w:headerReference w:type="default" r:id="rId14"/>
+      <w:headerReference w:type="first" r:id="rId15"/>
       <w:pgSz w:w="11906" w:h="16838" w:code="9"/>
       <w:pgMar w:top="1440" w:right="1440" w:bottom="1440" w:left="1440" w:header="720" w:footer="720" w:gutter="0"/>
       <w:cols w:space="720"/>
@@ -2138,7 +2153,6 @@
   <w:style w:type="character" w:default="1" w:styleId="DefaultParagraphFont">
     <w:name w:val="Default Paragraph Font"/>
     <w:uiPriority w:val="1"/>
-    <w:semiHidden/>
     <w:unhideWhenUsed/>
   </w:style>
   <w:style w:type="table" w:default="1" w:styleId="TableNormal">
@@ -3719,76 +3733,6 @@
 <file path=word/glossary/document.xml><?xml version="1.0" encoding="utf-8"?>
 <w:glossaryDocument xmlns:wpc="http://schemas.microsoft.com/office/word/2010/wordprocessingCanvas" xmlns:cx="http://schemas.microsoft.com/office/drawing/2014/chartex" xmlns:cx1="http://schemas.microsoft.com/office/drawing/2015/9/8/chartex" xmlns:cx2="http://schemas.microsoft.com/office/drawing/2015/10/21/chartex" xmlns:cx3="http://schemas.microsoft.com/office/drawing/2016/5/9/chartex" xmlns:cx4="http://schemas.microsoft.com/office/drawing/2016/5/10/chartex" xmlns:cx5="http://schemas.microsoft.com/office/drawing/2016/5/11/chartex" xmlns:cx6="http://schemas.microsoft.com/office/drawing/2016/5/12/chartex" xmlns:cx7="http://schemas.microsoft.com/office/drawing/2016/5/13/chartex" xmlns:cx8="http://schemas.microsoft.com/office/drawing/2016/5/14/chartex" xmlns:mc="http://schemas.openxmlformats.org/markup-compatibility/2006" xmlns:aink="http://schemas.microsoft.com/office/drawing/2016/ink" xmlns:am3d="http://schemas.microsoft.com/office/drawing/2017/model3d" xmlns:o="urn:schemas-microsoft-com:office:office" xmlns:r="http://schemas.openxmlformats.org/officeDocument/2006/relationships" xmlns:m="http://schemas.openxmlformats.org/officeDocument/2006/math" xmlns:v="urn:schemas-microsoft-com:vml" xmlns:wp14="http://schemas.microsoft.com/office/word/2010/wordprocessingDrawing" xmlns:wp="http://schemas.openxmlformats.org/drawingml/2006/wordprocessingDrawing" xmlns:w10="urn:schemas-microsoft-com:office:word" xmlns:w="http://schemas.openxmlformats.org/wordprocessingml/2006/main" xmlns:w14="http://schemas.microsoft.com/office/word/2010/wordml" xmlns:w15="http://schemas.microsoft.com/office/word/2012/wordml" xmlns:w16cid="http://schemas.microsoft.com/office/word/2016/wordml/cid" xmlns:w16se="http://schemas.microsoft.com/office/word/2015/wordml/symex" xmlns:wpg="http://schemas.microsoft.com/office/word/2010/wordprocessingGroup" xmlns:wpi="http://schemas.microsoft.com/office/word/2010/wordprocessingInk" xmlns:wne="http://schemas.microsoft.com/office/word/2006/wordml" xmlns:wps="http://schemas.microsoft.com/office/word/2010/wordprocessingShape" mc:Ignorable="w14 w15 w16se w16cid wp14">
   <w:docParts>
-    <w:docPart>
-      <w:docPartPr>
-        <w:name w:val="428C811FE7654D45A7BA3BD05EFC8BCB"/>
-        <w:category>
-          <w:name w:val="General"/>
-          <w:gallery w:val="placeholder"/>
-        </w:category>
-        <w:types>
-          <w:type w:val="bbPlcHdr"/>
-        </w:types>
-        <w:behaviors>
-          <w:behavior w:val="content"/>
-        </w:behaviors>
-        <w:guid w:val="{3DA4398E-3765-4440-9BA0-7D23CAA1DE49}"/>
-      </w:docPartPr>
-      <w:docPartBody>
-        <w:p>
-          <w:pPr>
-            <w:pStyle w:val="428C811FE7654D45A7BA3BD05EFC8BCB"/>
-          </w:pPr>
-          <w:r>
-            <w:rPr>
-              <w:lang w:val="en-GB" w:bidi="en-GB"/>
-            </w:rPr>
-            <w:t>[For quotations of more than four lines, indent the quote one inch from the left margin and do not use quotation marks. This style is n</w:t>
-          </w:r>
-          <w:r>
-            <w:rPr>
-              <w:lang w:val="en-GB" w:bidi="en-GB"/>
-            </w:rPr>
-            <w:t>amed Quote. Apply this or any text style with just a tap, on the Home tab, under Styles. Note that, for shorter quotations, you can put them in quotation marks and incorporate them directly into text.]</w:t>
-          </w:r>
-        </w:p>
-      </w:docPartBody>
-    </w:docPart>
-    <w:docPart>
-      <w:docPartPr>
-        <w:name w:val="AE280F2ADE1EDC4B83BAA96CFBA3B9EC"/>
-        <w:category>
-          <w:name w:val="General"/>
-          <w:gallery w:val="placeholder"/>
-        </w:category>
-        <w:types>
-          <w:type w:val="bbPlcHdr"/>
-        </w:types>
-        <w:behaviors>
-          <w:behavior w:val="content"/>
-        </w:behaviors>
-        <w:guid w:val="{023A583C-48BA-3A40-B754-0D22A6DC4B99}"/>
-      </w:docPartPr>
-      <w:docPartBody>
-        <w:p>
-          <w:pPr>
-            <w:pStyle w:val="AE280F2ADE1EDC4B83BAA96CFBA3B9EC"/>
-          </w:pPr>
-          <w:r>
-            <w:rPr>
-              <w:lang w:val="en-GB" w:bidi="en-GB"/>
-            </w:rPr>
-            <w:t xml:space="preserve">[This sample table is formatted to follow </w:t>
-          </w:r>
-          <w:r>
-            <w:rPr>
-              <w:lang w:val="en-GB" w:bidi="en-GB"/>
-            </w:rPr>
-            <w:t>MLA guidelines. To add a new table, tap Table on the Insert tab. When you create a new table in this document, it will automatically use MLA formatting.]</w:t>
-          </w:r>
-        </w:p>
-      </w:docPartBody>
-    </w:docPart>
     <w:docPart>
       <w:docPartPr>
         <w:name w:val="DE9FC3DB59AAEE439938DA49F5A834C9"/>
@@ -4027,255 +3971,6 @@
         </w:p>
       </w:docPartBody>
     </w:docPart>
-    <w:docPart>
-      <w:docPartPr>
-        <w:name w:val="E736692BBD0C9E4CA51B37C89857C17F"/>
-        <w:category>
-          <w:name w:val="General"/>
-          <w:gallery w:val="placeholder"/>
-        </w:category>
-        <w:types>
-          <w:type w:val="bbPlcHdr"/>
-        </w:types>
-        <w:behaviors>
-          <w:behavior w:val="content"/>
-        </w:behaviors>
-        <w:guid w:val="{B4C94ADE-F786-AA49-A439-93E6950E332E}"/>
-      </w:docPartPr>
-      <w:docPartBody>
-        <w:p>
-          <w:pPr>
-            <w:pStyle w:val="E736692BBD0C9E4CA51B37C89857C17F"/>
-          </w:pPr>
-          <w:r>
-            <w:rPr>
-              <w:lang w:val="en-GB" w:bidi="en-GB"/>
-            </w:rPr>
-            <w:t xml:space="preserve">[This figure caption uses the No Indent style. Label figures with the abbreviation “Fig.” and </w:t>
-          </w:r>
-          <w:r>
-            <w:rPr>
-              <w:lang w:val="en-GB" w:bidi="en-GB"/>
-            </w:rPr>
-            <w:t>a figure number.]</w:t>
-          </w:r>
-        </w:p>
-      </w:docPartBody>
-    </w:docPart>
-    <w:docPart>
-      <w:docPartPr>
-        <w:name w:val="256BE74DF5FE31478F1733290586A845"/>
-        <w:category>
-          <w:name w:val="General"/>
-          <w:gallery w:val="placeholder"/>
-        </w:category>
-        <w:types>
-          <w:type w:val="bbPlcHdr"/>
-        </w:types>
-        <w:behaviors>
-          <w:behavior w:val="content"/>
-        </w:behaviors>
-        <w:guid w:val="{BCEBAF0E-BA5C-C242-A37A-8D0656A8E093}"/>
-      </w:docPartPr>
-      <w:docPartBody>
-        <w:p>
-          <w:pPr>
-            <w:pStyle w:val="256BE74DF5FE31478F1733290586A845"/>
-          </w:pPr>
-          <w:r>
-            <w:rPr>
-              <w:lang w:val="en-GB" w:bidi="en-GB"/>
-            </w:rPr>
-            <w:t xml:space="preserve">[There is a sample </w:t>
-          </w:r>
-          <w:r>
-            <w:rPr>
-              <w:rStyle w:val="Emphasis"/>
-              <w:lang w:val="en-GB" w:bidi="en-GB"/>
-            </w:rPr>
-            <w:t>Works Cited</w:t>
-          </w:r>
-          <w:r>
-            <w:rPr>
-              <w:lang w:val="en-GB" w:bidi="en-GB"/>
-            </w:rPr>
-            <w:t xml:space="preserve"> list that follows. The body content on that page uses the Bibliography style. Note that MLA rules for citations and references are extensive. So it’s a good idea to refer to </w:t>
-          </w:r>
-          <w:r>
-            <w:rPr>
-              <w:rStyle w:val="Emphasis"/>
-              <w:lang w:val="en-GB" w:bidi="en-GB"/>
-            </w:rPr>
-            <w:t>MLA 7th Edition</w:t>
-          </w:r>
-          <w:r>
-            <w:rPr>
-              <w:lang w:val="en-GB" w:bidi="en-GB"/>
-            </w:rPr>
-            <w:t xml:space="preserve"> for further infor</w:t>
-          </w:r>
-          <w:r>
-            <w:rPr>
-              <w:lang w:val="en-GB" w:bidi="en-GB"/>
-            </w:rPr>
-            <w:t>mation.]</w:t>
-          </w:r>
-        </w:p>
-      </w:docPartBody>
-    </w:docPart>
-    <w:docPart>
-      <w:docPartPr>
-        <w:name w:val="B41CCC6CC3CDB4438D2BB66E06CDA28C"/>
-        <w:category>
-          <w:name w:val="General"/>
-          <w:gallery w:val="placeholder"/>
-        </w:category>
-        <w:types>
-          <w:type w:val="bbPlcHdr"/>
-        </w:types>
-        <w:behaviors>
-          <w:behavior w:val="content"/>
-        </w:behaviors>
-        <w:guid w:val="{82E3DEAB-8439-7844-96A5-49ABFFBEC406}"/>
-      </w:docPartPr>
-      <w:docPartBody>
-        <w:p>
-          <w:pPr>
-            <w:pStyle w:val="B41CCC6CC3CDB4438D2BB66E06CDA28C"/>
-          </w:pPr>
-          <w:r>
-            <w:rPr>
-              <w:lang w:val="en-GB" w:bidi="en-GB"/>
-            </w:rPr>
-            <w:t>(AuthorSurname Pages)</w:t>
-          </w:r>
-        </w:p>
-      </w:docPartBody>
-    </w:docPart>
-    <w:docPart>
-      <w:docPartPr>
-        <w:name w:val="1C51EFF0A7599B49A41DCFF6157189FE"/>
-        <w:category>
-          <w:name w:val="General"/>
-          <w:gallery w:val="placeholder"/>
-        </w:category>
-        <w:types>
-          <w:type w:val="bbPlcHdr"/>
-        </w:types>
-        <w:behaviors>
-          <w:behavior w:val="content"/>
-        </w:behaviors>
-        <w:guid w:val="{F65F3310-B2CB-1B4A-91E3-2917A3C69985}"/>
-      </w:docPartPr>
-      <w:docPartBody>
-        <w:p>
-          <w:pPr>
-            <w:pStyle w:val="1C51EFF0A7599B49A41DCFF6157189FE"/>
-          </w:pPr>
-          <w:r>
-            <w:rPr>
-              <w:lang w:val="en-GB" w:bidi="en-GB"/>
-            </w:rPr>
-            <w:t>[To use this template when creating the outline for your paper, tap No Indent in Styles on the Home tab. Then, on the same tab, in the Paragraph group, tap the Multilevel List icon, then tap the MLA Outline style that appears under List Styles. Th</w:t>
-          </w:r>
-          <w:r>
-            <w:rPr>
-              <w:lang w:val="en-GB" w:bidi="en-GB"/>
-            </w:rPr>
-            <w:t xml:space="preserve">e first six levels of this list style correspond to the outline levels defined in </w:t>
-          </w:r>
-          <w:r>
-            <w:rPr>
-              <w:rStyle w:val="Emphasis"/>
-              <w:lang w:val="en-GB" w:bidi="en-GB"/>
-            </w:rPr>
-            <w:t>MLA 7th Edition</w:t>
-          </w:r>
-          <w:r>
-            <w:rPr>
-              <w:lang w:val="en-GB" w:bidi="en-GB"/>
-            </w:rPr>
-            <w:t>.]</w:t>
-          </w:r>
-        </w:p>
-      </w:docPartBody>
-    </w:docPart>
-    <w:docPart>
-      <w:docPartPr>
-        <w:name w:val="7825FC515C0E8F43BC8C41A08B07C46B"/>
-        <w:category>
-          <w:name w:val="General"/>
-          <w:gallery w:val="placeholder"/>
-        </w:category>
-        <w:types>
-          <w:type w:val="bbPlcHdr"/>
-        </w:types>
-        <w:behaviors>
-          <w:behavior w:val="content"/>
-        </w:behaviors>
-        <w:guid w:val="{8E2708C1-F150-3840-8128-E76B06092CB0}"/>
-      </w:docPartPr>
-      <w:docPartBody>
-        <w:p>
-          <w:pPr>
-            <w:pStyle w:val="Bibliography"/>
-            <w:ind w:left="720" w:hanging="720"/>
-            <w:rPr>
-              <w:noProof/>
-            </w:rPr>
-          </w:pPr>
-          <w:r>
-            <w:rPr>
-              <w:noProof/>
-              <w:lang w:val="en-GB" w:bidi="en-GB"/>
-            </w:rPr>
-            <w:t xml:space="preserve">AuthorSurname, FirstName. </w:t>
-          </w:r>
-          <w:r>
-            <w:rPr>
-              <w:i/>
-              <w:noProof/>
-              <w:lang w:val="en-GB" w:bidi="en-GB"/>
-            </w:rPr>
-            <w:t>Title of the Book Being Referenced</w:t>
-          </w:r>
-          <w:r>
-            <w:rPr>
-              <w:noProof/>
-              <w:lang w:val="en-GB" w:bidi="en-GB"/>
-            </w:rPr>
-            <w:t>. City Name: Name of Publisher, Year. Type of Medium (e.g. Print).</w:t>
-          </w:r>
-        </w:p>
-        <w:p>
-          <w:pPr>
-            <w:pStyle w:val="7825FC515C0E8F43BC8C41A08B07C46B"/>
-          </w:pPr>
-          <w:r>
-            <w:rPr>
-              <w:noProof/>
-              <w:lang w:val="en-GB" w:bidi="en-GB"/>
-            </w:rPr>
-            <w:t xml:space="preserve">Surname, First, Middle. "Article Title." </w:t>
-          </w:r>
-          <w:r>
-            <w:rPr>
-              <w:i/>
-              <w:noProof/>
-              <w:lang w:val="en-GB" w:bidi="en-GB"/>
-            </w:rPr>
-            <w:t>Journal Title</w:t>
-          </w:r>
-          <w:r>
-            <w:rPr>
-              <w:noProof/>
-              <w:lang w:val="en-GB" w:bidi="en-GB"/>
-            </w:rPr>
-            <w:t xml:space="preserve"> (Year): Pages From - To. Print.</w:t>
-          </w:r>
-        </w:p>
-      </w:docPartBody>
-    </w:docPart>
   </w:docParts>
 </w:glossaryDocument>
 </file>
@@ -4359,8 +4054,8 @@
     <w:compatSetting w:name="useWord2013TrackBottomHyphenation" w:uri="http://schemas.microsoft.com/office/word" w:val="0"/>
   </w:compat>
   <w:rsids>
-    <w:rsidRoot w:val="0027366C"/>
-    <w:rsid w:val="0027366C"/>
+    <w:rsidRoot w:val="003E1B6B"/>
+    <w:rsid w:val="003E1B6B"/>
   </w:rsids>
   <m:mathPr>
     <m:mathFont m:val="Cambria Math"/>
@@ -5125,7 +4820,7 @@
 </file>
 
 <file path=customXml/itemProps2.xml><?xml version="1.0" encoding="utf-8"?>
-<ds:datastoreItem xmlns:ds="http://schemas.openxmlformats.org/officeDocument/2006/customXml" ds:itemID="{C04E5942-BB67-A343-8C3B-B953DDCD8B56}">
+<ds:datastoreItem xmlns:ds="http://schemas.openxmlformats.org/officeDocument/2006/customXml" ds:itemID="{202ABE42-5BE0-4743-9D11-67C3891F0B39}">
   <ds:schemaRefs>
     <ds:schemaRef ds:uri="http://schemas.openxmlformats.org/officeDocument/2006/bibliography"/>
   </ds:schemaRefs>

</xml_diff>